<commit_message>
standard programing added to rdd_textdata_solution
</commit_message>
<xml_diff>
--- a/rdd_textdata_solution.docx
+++ b/rdd_textdata_solution.docx
@@ -14,15 +14,11 @@
         <w:adjustRightInd w:val="0"/>
         <w:rPr>
           <w:rFonts w:ascii="Calibri" w:hAnsi="Calibri" w:cs="Calibri"/>
-          <w:lang/>
-        </w:rPr>
-      </w:pPr>
-      <w:bookmarkStart w:id="0" w:name="_GoBack"/>
-      <w:bookmarkEnd w:id="0"/>
-      <w:r>
-        <w:rPr>
-          <w:rFonts w:ascii="Calibri" w:hAnsi="Calibri" w:cs="Calibri"/>
-          <w:lang/>
+        </w:rPr>
+      </w:pPr>
+      <w:r>
+        <w:rPr>
+          <w:rFonts w:ascii="Calibri" w:hAnsi="Calibri" w:cs="Calibri"/>
         </w:rPr>
         <w:t>Create RDD for above text file with 3 partitions.</w:t>
       </w:r>
@@ -35,18 +31,27 @@
         <w:adjustRightInd w:val="0"/>
         <w:rPr>
           <w:rFonts w:ascii="Calibri" w:hAnsi="Calibri" w:cs="Calibri"/>
-          <w:lang/>
-        </w:rPr>
-      </w:pPr>
-      <w:r>
-        <w:rPr>
-          <w:rFonts w:ascii="Courier New" w:hAnsi="Courier New" w:cs="Courier New"/>
-          <w:color w:val="FFFFFF"/>
-          <w:sz w:val="20"/>
-          <w:szCs w:val="20"/>
-          <w:shd w:val="clear" w:color="auto" w:fill="222222"/>
-        </w:rPr>
-        <w:t>rd1=sc.textFile("gs://cksproject/rdd_Sample_file.txt",3)</w:t>
+        </w:rPr>
+      </w:pPr>
+      <w:r>
+        <w:rPr>
+          <w:rFonts w:ascii="Courier New" w:hAnsi="Courier New" w:cs="Courier New"/>
+          <w:color w:val="FFFFFF"/>
+          <w:sz w:val="20"/>
+          <w:szCs w:val="20"/>
+          <w:shd w:val="clear" w:color="auto" w:fill="222222"/>
+        </w:rPr>
+        <w:t>readTxtFile</w:t>
+      </w:r>
+      <w:r>
+        <w:rPr>
+          <w:rFonts w:ascii="Courier New" w:hAnsi="Courier New" w:cs="Courier New"/>
+          <w:color w:val="FFFFFF"/>
+          <w:sz w:val="20"/>
+          <w:szCs w:val="20"/>
+          <w:shd w:val="clear" w:color="auto" w:fill="222222"/>
+        </w:rPr>
+        <w:t>=sc.textFile("gs://cksproject/rdd_Sample_file.txt",3)</w:t>
       </w:r>
     </w:p>
     <w:p>
@@ -61,13 +66,11 @@
         <w:adjustRightInd w:val="0"/>
         <w:rPr>
           <w:rFonts w:ascii="Calibri" w:hAnsi="Calibri" w:cs="Calibri"/>
-          <w:lang/>
-        </w:rPr>
-      </w:pPr>
-      <w:r>
-        <w:rPr>
-          <w:rFonts w:ascii="Calibri" w:hAnsi="Calibri" w:cs="Calibri"/>
-          <w:lang/>
+        </w:rPr>
+      </w:pPr>
+      <w:r>
+        <w:rPr>
+          <w:rFonts w:ascii="Calibri" w:hAnsi="Calibri" w:cs="Calibri"/>
         </w:rPr>
         <w:t>display the contents of file using RDD.</w:t>
       </w:r>
@@ -81,18 +84,37 @@
         <w:ind w:left="360"/>
         <w:rPr>
           <w:rFonts w:ascii="Calibri" w:hAnsi="Calibri" w:cs="Calibri"/>
-          <w:lang/>
-        </w:rPr>
-      </w:pPr>
-      <w:r>
-        <w:rPr>
-          <w:rFonts w:ascii="Courier New" w:hAnsi="Courier New" w:cs="Courier New"/>
-          <w:color w:val="FFFFFF"/>
-          <w:sz w:val="20"/>
-          <w:szCs w:val="20"/>
-          <w:shd w:val="clear" w:color="auto" w:fill="222222"/>
-        </w:rPr>
-        <w:t>rd1.collect()</w:t>
+        </w:rPr>
+      </w:pPr>
+      <w:r>
+        <w:rPr>
+          <w:rFonts w:ascii="Courier New" w:hAnsi="Courier New" w:cs="Courier New"/>
+          <w:color w:val="FFFFFF"/>
+          <w:sz w:val="20"/>
+          <w:szCs w:val="20"/>
+          <w:shd w:val="clear" w:color="auto" w:fill="222222"/>
+        </w:rPr>
+        <w:t>For i in readTxtFile</w:t>
+      </w:r>
+      <w:r>
+        <w:rPr>
+          <w:rFonts w:ascii="Courier New" w:hAnsi="Courier New" w:cs="Courier New"/>
+          <w:color w:val="FFFFFF"/>
+          <w:sz w:val="20"/>
+          <w:szCs w:val="20"/>
+          <w:shd w:val="clear" w:color="auto" w:fill="222222"/>
+        </w:rPr>
+        <w:t>.collect()</w:t>
+      </w:r>
+      <w:r>
+        <w:rPr>
+          <w:rFonts w:ascii="Courier New" w:hAnsi="Courier New" w:cs="Courier New"/>
+          <w:color w:val="FFFFFF"/>
+          <w:sz w:val="20"/>
+          <w:szCs w:val="20"/>
+          <w:shd w:val="clear" w:color="auto" w:fill="222222"/>
+        </w:rPr>
+        <w:t>: print i</w:t>
       </w:r>
     </w:p>
     <w:p>
@@ -107,152 +129,18 @@
         <w:adjustRightInd w:val="0"/>
         <w:rPr>
           <w:rFonts w:ascii="Calibri" w:hAnsi="Calibri" w:cs="Calibri"/>
-          <w:lang/>
-        </w:rPr>
-      </w:pPr>
-      <w:r>
-        <w:rPr>
-          <w:rFonts w:ascii="Calibri" w:hAnsi="Calibri" w:cs="Calibri"/>
-          <w:lang/>
-        </w:rPr>
-        <w:t xml:space="preserve">create individual RDD for first 3 lines.  </w:t>
-      </w:r>
-    </w:p>
-    <w:p>
-      <w:pPr>
-        <w:widowControl w:val="0"/>
-        <w:autoSpaceDE w:val="0"/>
-        <w:autoSpaceDN w:val="0"/>
-        <w:adjustRightInd w:val="0"/>
-        <w:rPr>
-          <w:rFonts w:ascii="Courier New" w:hAnsi="Courier New" w:cs="Courier New"/>
-          <w:color w:val="FFFFFF"/>
-          <w:sz w:val="20"/>
-          <w:szCs w:val="20"/>
-          <w:shd w:val="clear" w:color="auto" w:fill="222222"/>
-        </w:rPr>
-      </w:pPr>
-      <w:r>
-        <w:rPr>
-          <w:rFonts w:ascii="Courier New" w:hAnsi="Courier New" w:cs="Courier New"/>
-          <w:color w:val="FFFFFF"/>
-          <w:sz w:val="20"/>
-          <w:szCs w:val="20"/>
-          <w:shd w:val="clear" w:color="auto" w:fill="222222"/>
-        </w:rPr>
-        <w:t>rd3=rd2.map(lambda x:x[0])</w:t>
-      </w:r>
-    </w:p>
-    <w:p>
-      <w:pPr>
-        <w:widowControl w:val="0"/>
-        <w:autoSpaceDE w:val="0"/>
-        <w:autoSpaceDN w:val="0"/>
-        <w:adjustRightInd w:val="0"/>
-      </w:pPr>
-      <w:r>
-        <w:rPr>
-          <w:rFonts w:ascii="Courier New" w:hAnsi="Courier New" w:cs="Courier New"/>
-          <w:color w:val="FFFFFF"/>
-          <w:sz w:val="20"/>
-          <w:szCs w:val="20"/>
-          <w:shd w:val="clear" w:color="auto" w:fill="222222"/>
-        </w:rPr>
-        <w:t>rd4=rd2.map(lambda x:x[1])</w:t>
-      </w:r>
-    </w:p>
-    <w:p>
-      <w:pPr>
-        <w:widowControl w:val="0"/>
-        <w:autoSpaceDE w:val="0"/>
-        <w:autoSpaceDN w:val="0"/>
-        <w:adjustRightInd w:val="0"/>
-        <w:rPr>
-          <w:rFonts w:ascii="Courier New" w:hAnsi="Courier New" w:cs="Courier New"/>
-          <w:color w:val="FFFFFF"/>
-          <w:sz w:val="20"/>
-          <w:szCs w:val="20"/>
-          <w:shd w:val="clear" w:color="auto" w:fill="222222"/>
-        </w:rPr>
-      </w:pPr>
-      <w:r>
-        <w:rPr>
-          <w:rFonts w:ascii="Courier New" w:hAnsi="Courier New" w:cs="Courier New"/>
-          <w:color w:val="FFFFFF"/>
-          <w:sz w:val="20"/>
-          <w:szCs w:val="20"/>
-          <w:shd w:val="clear" w:color="auto" w:fill="222222"/>
-        </w:rPr>
-        <w:t>rd5=rd2.map(lambda x:x[2])</w:t>
-      </w:r>
-    </w:p>
-    <w:p>
-      <w:pPr>
-        <w:widowControl w:val="0"/>
-        <w:autoSpaceDE w:val="0"/>
-        <w:autoSpaceDN w:val="0"/>
-        <w:adjustRightInd w:val="0"/>
-      </w:pPr>
-      <w:r>
-        <w:rPr>
-          <w:rFonts w:ascii="Courier New" w:hAnsi="Courier New" w:cs="Courier New"/>
-          <w:color w:val="FFFFFF"/>
-          <w:sz w:val="20"/>
-          <w:szCs w:val="20"/>
-          <w:shd w:val="clear" w:color="auto" w:fill="222222"/>
-        </w:rPr>
-        <w:t>rd3.collect()</w:t>
-      </w:r>
-    </w:p>
-    <w:p>
-      <w:pPr>
-        <w:widowControl w:val="0"/>
-        <w:autoSpaceDE w:val="0"/>
-        <w:autoSpaceDN w:val="0"/>
-        <w:adjustRightInd w:val="0"/>
-        <w:rPr>
-          <w:rFonts w:ascii="Courier New" w:hAnsi="Courier New" w:cs="Courier New"/>
-          <w:color w:val="FFFFFF"/>
-          <w:sz w:val="20"/>
-          <w:szCs w:val="20"/>
-          <w:shd w:val="clear" w:color="auto" w:fill="222222"/>
-        </w:rPr>
-      </w:pPr>
-      <w:r>
-        <w:rPr>
-          <w:rFonts w:ascii="Courier New" w:hAnsi="Courier New" w:cs="Courier New"/>
-          <w:color w:val="FFFFFF"/>
-          <w:sz w:val="20"/>
-          <w:szCs w:val="20"/>
-          <w:shd w:val="clear" w:color="auto" w:fill="222222"/>
-        </w:rPr>
-        <w:t>rd4.collect()</w:t>
-      </w:r>
-    </w:p>
-    <w:p>
-      <w:pPr>
-        <w:widowControl w:val="0"/>
-        <w:autoSpaceDE w:val="0"/>
-        <w:autoSpaceDN w:val="0"/>
-        <w:adjustRightInd w:val="0"/>
-        <w:rPr>
-          <w:rFonts w:ascii="Calibri" w:hAnsi="Calibri" w:cs="Calibri"/>
-          <w:lang/>
-        </w:rPr>
-      </w:pPr>
-      <w:r>
-        <w:rPr>
-          <w:rFonts w:ascii="Courier New" w:hAnsi="Courier New" w:cs="Courier New"/>
-          <w:color w:val="FFFFFF"/>
-          <w:sz w:val="20"/>
-          <w:szCs w:val="20"/>
-          <w:shd w:val="clear" w:color="auto" w:fill="222222"/>
-        </w:rPr>
-        <w:t>rd5.collect()</w:t>
-      </w:r>
-    </w:p>
-    <w:p>
-      <w:pPr>
+        </w:rPr>
+      </w:pPr>
+      <w:r>
+        <w:rPr>
+          <w:rFonts w:ascii="Calibri" w:hAnsi="Calibri" w:cs="Calibri"/>
+        </w:rPr>
+        <w:t xml:space="preserve">create individual RDD for first 3 lines. </w:t>
+      </w:r>
+    </w:p>
+    <w:p>
+      <w:pPr>
+        <w:pStyle w:val="ListParagraph"/>
         <w:widowControl w:val="0"/>
         <w:numPr>
           <w:ilvl w:val="0"/>
@@ -262,118 +150,284 @@
         <w:autoSpaceDN w:val="0"/>
         <w:adjustRightInd w:val="0"/>
         <w:rPr>
-          <w:rFonts w:ascii="Calibri" w:hAnsi="Calibri" w:cs="Calibri"/>
-          <w:lang/>
-        </w:rPr>
-      </w:pPr>
-      <w:r>
-        <w:rPr>
-          <w:rFonts w:ascii="Calibri" w:hAnsi="Calibri" w:cs="Calibri"/>
-          <w:lang/>
-        </w:rPr>
-        <w:t>Give a wordcount for each token in the file and save it to another file.</w:t>
-      </w:r>
-    </w:p>
-    <w:p>
-      <w:pPr>
-        <w:widowControl w:val="0"/>
-        <w:autoSpaceDE w:val="0"/>
-        <w:autoSpaceDN w:val="0"/>
-        <w:adjustRightInd w:val="0"/>
-        <w:ind w:left="360"/>
-        <w:rPr>
-          <w:rFonts w:ascii="Calibri" w:hAnsi="Calibri" w:cs="Calibri"/>
-          <w:lang/>
-        </w:rPr>
-      </w:pPr>
-      <w:r>
-        <w:rPr>
-          <w:rFonts w:ascii="Courier New" w:hAnsi="Courier New" w:cs="Courier New"/>
-          <w:color w:val="FFFFFF"/>
-          <w:sz w:val="20"/>
-          <w:szCs w:val="20"/>
-          <w:shd w:val="clear" w:color="auto" w:fill="222222"/>
-        </w:rPr>
-        <w:t>rd6=rd1.flatMap(lambda x: x.split(" "))</w:t>
-      </w:r>
-    </w:p>
-    <w:p>
-      <w:pPr>
-        <w:widowControl w:val="0"/>
-        <w:autoSpaceDE w:val="0"/>
-        <w:autoSpaceDN w:val="0"/>
-        <w:adjustRightInd w:val="0"/>
-        <w:ind w:left="360"/>
-        <w:rPr>
-          <w:rFonts w:ascii="Calibri" w:hAnsi="Calibri" w:cs="Calibri"/>
-          <w:lang/>
-        </w:rPr>
-      </w:pPr>
-      <w:r>
-        <w:rPr>
-          <w:rFonts w:ascii="Courier New" w:hAnsi="Courier New" w:cs="Courier New"/>
-          <w:color w:val="FFFFFF"/>
-          <w:sz w:val="20"/>
-          <w:szCs w:val="20"/>
-          <w:shd w:val="clear" w:color="auto" w:fill="222222"/>
-        </w:rPr>
-        <w:t>rd7=rd6.map(lambda x: (x.split(",")[0].lower(),1))</w:t>
-      </w:r>
-      <w:r>
-        <w:rPr>
-          <w:rFonts w:ascii="Calibri" w:hAnsi="Calibri" w:cs="Calibri"/>
-          <w:lang/>
-        </w:rPr>
-        <w:t xml:space="preserve">  </w:t>
-      </w:r>
-    </w:p>
-    <w:p>
-      <w:pPr>
-        <w:widowControl w:val="0"/>
-        <w:autoSpaceDE w:val="0"/>
-        <w:autoSpaceDN w:val="0"/>
-        <w:adjustRightInd w:val="0"/>
-        <w:ind w:left="360"/>
-        <w:rPr>
-          <w:rFonts w:ascii="Courier New" w:hAnsi="Courier New" w:cs="Courier New"/>
-          <w:color w:val="FFFFFF"/>
-          <w:sz w:val="20"/>
-          <w:szCs w:val="20"/>
-          <w:shd w:val="clear" w:color="auto" w:fill="222222"/>
-        </w:rPr>
-      </w:pPr>
-      <w:r>
-        <w:rPr>
-          <w:rFonts w:ascii="Courier New" w:hAnsi="Courier New" w:cs="Courier New"/>
-          <w:color w:val="FFFFFF"/>
-          <w:sz w:val="20"/>
-          <w:szCs w:val="20"/>
-          <w:shd w:val="clear" w:color="auto" w:fill="222222"/>
-        </w:rPr>
-        <w:t>for i in rd7.collect() : print i</w:t>
-      </w:r>
-    </w:p>
-    <w:p>
-      <w:pPr>
-        <w:widowControl w:val="0"/>
-        <w:autoSpaceDE w:val="0"/>
-        <w:autoSpaceDN w:val="0"/>
-        <w:adjustRightInd w:val="0"/>
-        <w:ind w:left="360"/>
-        <w:rPr>
-          <w:rFonts w:ascii="Calibri" w:hAnsi="Calibri" w:cs="Calibri"/>
-          <w:lang/>
-        </w:rPr>
-      </w:pPr>
-      <w:r>
-        <w:rPr>
-          <w:rFonts w:ascii="Courier New" w:hAnsi="Courier New" w:cs="Courier New"/>
-          <w:color w:val="FFFFFF"/>
-          <w:sz w:val="20"/>
-          <w:szCs w:val="20"/>
-          <w:shd w:val="clear" w:color="auto" w:fill="222222"/>
-        </w:rPr>
-        <w:t>rd7.countByKey().saveAsTextFile("gs://cksproject/output1.txt")</w:t>
+          <w:rFonts w:ascii="Courier New" w:hAnsi="Courier New" w:cs="Courier New"/>
+          <w:color w:val="FFFFFF"/>
+          <w:sz w:val="20"/>
+          <w:szCs w:val="20"/>
+          <w:shd w:val="clear" w:color="auto" w:fill="222222"/>
+        </w:rPr>
+      </w:pPr>
+      <w:r>
+        <w:rPr>
+          <w:rFonts w:ascii="Courier New" w:hAnsi="Courier New" w:cs="Courier New"/>
+          <w:color w:val="FFFFFF"/>
+          <w:sz w:val="20"/>
+          <w:szCs w:val="20"/>
+          <w:shd w:val="clear" w:color="auto" w:fill="222222"/>
+        </w:rPr>
+        <w:t>splitWithLine=readTxtFile</w:t>
+      </w:r>
+      <w:r>
+        <w:rPr>
+          <w:rFonts w:ascii="Courier New" w:hAnsi="Courier New" w:cs="Courier New"/>
+          <w:color w:val="FFFFFF"/>
+          <w:sz w:val="20"/>
+          <w:szCs w:val="20"/>
+          <w:shd w:val="clear" w:color="auto" w:fill="222222"/>
+        </w:rPr>
+        <w:t>.map(lambda x:x</w:t>
+      </w:r>
+      <w:r>
+        <w:rPr>
+          <w:rFonts w:ascii="Courier New" w:hAnsi="Courier New" w:cs="Courier New"/>
+          <w:color w:val="FFFFFF"/>
+          <w:sz w:val="20"/>
+          <w:szCs w:val="20"/>
+          <w:shd w:val="clear" w:color="auto" w:fill="222222"/>
+        </w:rPr>
+        <w:t>.split(“,”</w:t>
+      </w:r>
+      <w:r>
+        <w:rPr>
+          <w:rFonts w:ascii="Courier New" w:hAnsi="Courier New" w:cs="Courier New"/>
+          <w:color w:val="FFFFFF"/>
+          <w:sz w:val="20"/>
+          <w:szCs w:val="20"/>
+          <w:shd w:val="clear" w:color="auto" w:fill="222222"/>
+        </w:rPr>
+        <w:t>)</w:t>
+      </w:r>
+      <w:r>
+        <w:rPr>
+          <w:rFonts w:ascii="Courier New" w:hAnsi="Courier New" w:cs="Courier New"/>
+          <w:color w:val="FFFFFF"/>
+          <w:sz w:val="20"/>
+          <w:szCs w:val="20"/>
+          <w:shd w:val="clear" w:color="auto" w:fill="222222"/>
+        </w:rPr>
+        <w:t>)</w:t>
+      </w:r>
+    </w:p>
+    <w:p>
+      <w:pPr>
+        <w:widowControl w:val="0"/>
+        <w:autoSpaceDE w:val="0"/>
+        <w:autoSpaceDN w:val="0"/>
+        <w:adjustRightInd w:val="0"/>
+        <w:rPr>
+          <w:rFonts w:ascii="Courier New" w:hAnsi="Courier New" w:cs="Courier New"/>
+          <w:color w:val="FFFFFF"/>
+          <w:sz w:val="20"/>
+          <w:szCs w:val="20"/>
+          <w:shd w:val="clear" w:color="auto" w:fill="222222"/>
+        </w:rPr>
+      </w:pPr>
+      <w:r>
+        <w:rPr>
+          <w:rFonts w:ascii="Courier New" w:hAnsi="Courier New" w:cs="Courier New"/>
+          <w:color w:val="FFFFFF"/>
+          <w:sz w:val="20"/>
+          <w:szCs w:val="20"/>
+          <w:shd w:val="clear" w:color="auto" w:fill="222222"/>
+        </w:rPr>
+        <w:t>rddOfLine1=splitWithLine</w:t>
+      </w:r>
+      <w:r>
+        <w:rPr>
+          <w:rFonts w:ascii="Courier New" w:hAnsi="Courier New" w:cs="Courier New"/>
+          <w:color w:val="FFFFFF"/>
+          <w:sz w:val="20"/>
+          <w:szCs w:val="20"/>
+          <w:shd w:val="clear" w:color="auto" w:fill="222222"/>
+        </w:rPr>
+        <w:t>.map(lambda x:x[0])</w:t>
+      </w:r>
+    </w:p>
+    <w:p>
+      <w:pPr>
+        <w:widowControl w:val="0"/>
+        <w:autoSpaceDE w:val="0"/>
+        <w:autoSpaceDN w:val="0"/>
+        <w:adjustRightInd w:val="0"/>
+      </w:pPr>
+      <w:r>
+        <w:rPr>
+          <w:rFonts w:ascii="Courier New" w:hAnsi="Courier New" w:cs="Courier New"/>
+          <w:color w:val="FFFFFF"/>
+          <w:sz w:val="20"/>
+          <w:szCs w:val="20"/>
+          <w:shd w:val="clear" w:color="auto" w:fill="222222"/>
+        </w:rPr>
+        <w:t>rddOfLine2=splitWithLine</w:t>
+      </w:r>
+      <w:r>
+        <w:rPr>
+          <w:rFonts w:ascii="Courier New" w:hAnsi="Courier New" w:cs="Courier New"/>
+          <w:color w:val="FFFFFF"/>
+          <w:sz w:val="20"/>
+          <w:szCs w:val="20"/>
+          <w:shd w:val="clear" w:color="auto" w:fill="222222"/>
+        </w:rPr>
+        <w:t>.map(lambda x:x[1])</w:t>
+      </w:r>
+    </w:p>
+    <w:p>
+      <w:pPr>
+        <w:widowControl w:val="0"/>
+        <w:autoSpaceDE w:val="0"/>
+        <w:autoSpaceDN w:val="0"/>
+        <w:adjustRightInd w:val="0"/>
+        <w:rPr>
+          <w:rFonts w:ascii="Courier New" w:hAnsi="Courier New" w:cs="Courier New"/>
+          <w:color w:val="FFFFFF"/>
+          <w:sz w:val="20"/>
+          <w:szCs w:val="20"/>
+          <w:shd w:val="clear" w:color="auto" w:fill="222222"/>
+        </w:rPr>
+      </w:pPr>
+      <w:r>
+        <w:rPr>
+          <w:rFonts w:ascii="Courier New" w:hAnsi="Courier New" w:cs="Courier New"/>
+          <w:color w:val="FFFFFF"/>
+          <w:sz w:val="20"/>
+          <w:szCs w:val="20"/>
+          <w:shd w:val="clear" w:color="auto" w:fill="222222"/>
+        </w:rPr>
+        <w:t>rddOfLine3=splitWithLine</w:t>
+      </w:r>
+      <w:r>
+        <w:rPr>
+          <w:rFonts w:ascii="Courier New" w:hAnsi="Courier New" w:cs="Courier New"/>
+          <w:color w:val="FFFFFF"/>
+          <w:sz w:val="20"/>
+          <w:szCs w:val="20"/>
+          <w:shd w:val="clear" w:color="auto" w:fill="222222"/>
+        </w:rPr>
+        <w:t>.map(lambda x:x[2])</w:t>
+      </w:r>
+    </w:p>
+    <w:p>
+      <w:pPr>
+        <w:widowControl w:val="0"/>
+        <w:autoSpaceDE w:val="0"/>
+        <w:autoSpaceDN w:val="0"/>
+        <w:adjustRightInd w:val="0"/>
+      </w:pPr>
+      <w:r>
+        <w:rPr>
+          <w:rFonts w:ascii="Courier New" w:hAnsi="Courier New" w:cs="Courier New"/>
+          <w:color w:val="FFFFFF"/>
+          <w:sz w:val="20"/>
+          <w:szCs w:val="20"/>
+          <w:shd w:val="clear" w:color="auto" w:fill="222222"/>
+        </w:rPr>
+        <w:t>for i in rddOfLine1</w:t>
+      </w:r>
+      <w:r>
+        <w:rPr>
+          <w:rFonts w:ascii="Courier New" w:hAnsi="Courier New" w:cs="Courier New"/>
+          <w:color w:val="FFFFFF"/>
+          <w:sz w:val="20"/>
+          <w:szCs w:val="20"/>
+          <w:shd w:val="clear" w:color="auto" w:fill="222222"/>
+        </w:rPr>
+        <w:t>.collect()</w:t>
+      </w:r>
+      <w:r>
+        <w:rPr>
+          <w:rFonts w:ascii="Courier New" w:hAnsi="Courier New" w:cs="Courier New"/>
+          <w:color w:val="FFFFFF"/>
+          <w:sz w:val="20"/>
+          <w:szCs w:val="20"/>
+          <w:shd w:val="clear" w:color="auto" w:fill="222222"/>
+        </w:rPr>
+        <w:t xml:space="preserve"> : print i</w:t>
+      </w:r>
+    </w:p>
+    <w:p>
+      <w:pPr>
+        <w:widowControl w:val="0"/>
+        <w:autoSpaceDE w:val="0"/>
+        <w:autoSpaceDN w:val="0"/>
+        <w:adjustRightInd w:val="0"/>
+        <w:rPr>
+          <w:rFonts w:ascii="Courier New" w:hAnsi="Courier New" w:cs="Courier New"/>
+          <w:color w:val="FFFFFF"/>
+          <w:sz w:val="20"/>
+          <w:szCs w:val="20"/>
+          <w:shd w:val="clear" w:color="auto" w:fill="222222"/>
+        </w:rPr>
+      </w:pPr>
+      <w:r>
+        <w:rPr>
+          <w:rFonts w:ascii="Courier New" w:hAnsi="Courier New" w:cs="Courier New"/>
+          <w:color w:val="FFFFFF"/>
+          <w:sz w:val="20"/>
+          <w:szCs w:val="20"/>
+          <w:shd w:val="clear" w:color="auto" w:fill="222222"/>
+        </w:rPr>
+        <w:t>for i in rddOfLine2</w:t>
+      </w:r>
+      <w:r>
+        <w:rPr>
+          <w:rFonts w:ascii="Courier New" w:hAnsi="Courier New" w:cs="Courier New"/>
+          <w:color w:val="FFFFFF"/>
+          <w:sz w:val="20"/>
+          <w:szCs w:val="20"/>
+          <w:shd w:val="clear" w:color="auto" w:fill="222222"/>
+        </w:rPr>
+        <w:t>.collect()</w:t>
+      </w:r>
+      <w:r>
+        <w:rPr>
+          <w:rFonts w:ascii="Courier New" w:hAnsi="Courier New" w:cs="Courier New"/>
+          <w:color w:val="FFFFFF"/>
+          <w:sz w:val="20"/>
+          <w:szCs w:val="20"/>
+          <w:shd w:val="clear" w:color="auto" w:fill="222222"/>
+        </w:rPr>
+        <w:t>: print i</w:t>
+      </w:r>
+    </w:p>
+    <w:p>
+      <w:pPr>
+        <w:widowControl w:val="0"/>
+        <w:autoSpaceDE w:val="0"/>
+        <w:autoSpaceDN w:val="0"/>
+        <w:adjustRightInd w:val="0"/>
+        <w:rPr>
+          <w:rFonts w:ascii="Calibri" w:hAnsi="Calibri" w:cs="Calibri"/>
+        </w:rPr>
+      </w:pPr>
+      <w:r>
+        <w:rPr>
+          <w:rFonts w:ascii="Courier New" w:hAnsi="Courier New" w:cs="Courier New"/>
+          <w:color w:val="FFFFFF"/>
+          <w:sz w:val="20"/>
+          <w:szCs w:val="20"/>
+          <w:shd w:val="clear" w:color="auto" w:fill="222222"/>
+        </w:rPr>
+        <w:t>for i in rddOfLine3</w:t>
+      </w:r>
+      <w:r>
+        <w:rPr>
+          <w:rFonts w:ascii="Courier New" w:hAnsi="Courier New" w:cs="Courier New"/>
+          <w:color w:val="FFFFFF"/>
+          <w:sz w:val="20"/>
+          <w:szCs w:val="20"/>
+          <w:shd w:val="clear" w:color="auto" w:fill="222222"/>
+        </w:rPr>
+        <w:t>.collect()</w:t>
+      </w:r>
+      <w:r>
+        <w:rPr>
+          <w:rFonts w:ascii="Courier New" w:hAnsi="Courier New" w:cs="Courier New"/>
+          <w:color w:val="FFFFFF"/>
+          <w:sz w:val="20"/>
+          <w:szCs w:val="20"/>
+          <w:shd w:val="clear" w:color="auto" w:fill="222222"/>
+        </w:rPr>
+        <w:t>: print i</w:t>
       </w:r>
     </w:p>
     <w:p>
@@ -388,13 +442,180 @@
         <w:adjustRightInd w:val="0"/>
         <w:rPr>
           <w:rFonts w:ascii="Calibri" w:hAnsi="Calibri" w:cs="Calibri"/>
-          <w:lang/>
-        </w:rPr>
-      </w:pPr>
-      <w:r>
-        <w:rPr>
-          <w:rFonts w:ascii="Calibri" w:hAnsi="Calibri" w:cs="Calibri"/>
-          <w:lang/>
+        </w:rPr>
+      </w:pPr>
+      <w:r>
+        <w:rPr>
+          <w:rFonts w:ascii="Calibri" w:hAnsi="Calibri" w:cs="Calibri"/>
+        </w:rPr>
+        <w:t>Give a wordcount for each token in the file and save it to another file.</w:t>
+      </w:r>
+    </w:p>
+    <w:p>
+      <w:pPr>
+        <w:widowControl w:val="0"/>
+        <w:autoSpaceDE w:val="0"/>
+        <w:autoSpaceDN w:val="0"/>
+        <w:adjustRightInd w:val="0"/>
+        <w:ind w:left="360"/>
+        <w:rPr>
+          <w:rFonts w:ascii="Calibri" w:hAnsi="Calibri" w:cs="Calibri"/>
+        </w:rPr>
+      </w:pPr>
+      <w:r>
+        <w:rPr>
+          <w:rFonts w:ascii="Courier New" w:hAnsi="Courier New" w:cs="Courier New"/>
+          <w:color w:val="FFFFFF"/>
+          <w:sz w:val="20"/>
+          <w:szCs w:val="20"/>
+          <w:shd w:val="clear" w:color="auto" w:fill="222222"/>
+        </w:rPr>
+        <w:t>word=readTxtFile</w:t>
+      </w:r>
+      <w:r>
+        <w:rPr>
+          <w:rFonts w:ascii="Courier New" w:hAnsi="Courier New" w:cs="Courier New"/>
+          <w:color w:val="FFFFFF"/>
+          <w:sz w:val="20"/>
+          <w:szCs w:val="20"/>
+          <w:shd w:val="clear" w:color="auto" w:fill="222222"/>
+        </w:rPr>
+        <w:t>.flatMap(lambda x: x.split(" "))</w:t>
+      </w:r>
+    </w:p>
+    <w:p>
+      <w:pPr>
+        <w:widowControl w:val="0"/>
+        <w:autoSpaceDE w:val="0"/>
+        <w:autoSpaceDN w:val="0"/>
+        <w:adjustRightInd w:val="0"/>
+        <w:ind w:left="360"/>
+        <w:rPr>
+          <w:rFonts w:ascii="Calibri" w:hAnsi="Calibri" w:cs="Calibri"/>
+        </w:rPr>
+      </w:pPr>
+      <w:r>
+        <w:rPr>
+          <w:rFonts w:ascii="Courier New" w:hAnsi="Courier New" w:cs="Courier New"/>
+          <w:color w:val="FFFFFF"/>
+          <w:sz w:val="20"/>
+          <w:szCs w:val="20"/>
+          <w:shd w:val="clear" w:color="auto" w:fill="222222"/>
+        </w:rPr>
+        <w:t>wordLower=word</w:t>
+      </w:r>
+      <w:r>
+        <w:rPr>
+          <w:rFonts w:ascii="Courier New" w:hAnsi="Courier New" w:cs="Courier New"/>
+          <w:color w:val="FFFFFF"/>
+          <w:sz w:val="20"/>
+          <w:szCs w:val="20"/>
+          <w:shd w:val="clear" w:color="auto" w:fill="222222"/>
+        </w:rPr>
+        <w:t>.map(lambda x: (x.split(",")[0].lower(),1))</w:t>
+      </w:r>
+      <w:r>
+        <w:rPr>
+          <w:rFonts w:ascii="Calibri" w:hAnsi="Calibri" w:cs="Calibri"/>
+        </w:rPr>
+        <w:t xml:space="preserve">  </w:t>
+      </w:r>
+    </w:p>
+    <w:p>
+      <w:pPr>
+        <w:widowControl w:val="0"/>
+        <w:autoSpaceDE w:val="0"/>
+        <w:autoSpaceDN w:val="0"/>
+        <w:adjustRightInd w:val="0"/>
+        <w:ind w:left="360"/>
+        <w:rPr>
+          <w:rFonts w:ascii="Courier New" w:hAnsi="Courier New" w:cs="Courier New"/>
+          <w:color w:val="FFFFFF"/>
+          <w:sz w:val="20"/>
+          <w:szCs w:val="20"/>
+          <w:shd w:val="clear" w:color="auto" w:fill="222222"/>
+        </w:rPr>
+      </w:pPr>
+      <w:r>
+        <w:rPr>
+          <w:rFonts w:ascii="Courier New" w:hAnsi="Courier New" w:cs="Courier New"/>
+          <w:color w:val="FFFFFF"/>
+          <w:sz w:val="20"/>
+          <w:szCs w:val="20"/>
+          <w:shd w:val="clear" w:color="auto" w:fill="222222"/>
+        </w:rPr>
+        <w:t xml:space="preserve">for i in </w:t>
+      </w:r>
+      <w:r>
+        <w:rPr>
+          <w:rFonts w:ascii="Courier New" w:hAnsi="Courier New" w:cs="Courier New"/>
+          <w:color w:val="FFFFFF"/>
+          <w:sz w:val="20"/>
+          <w:szCs w:val="20"/>
+          <w:shd w:val="clear" w:color="auto" w:fill="222222"/>
+        </w:rPr>
+        <w:t>wordLower</w:t>
+      </w:r>
+      <w:r>
+        <w:rPr>
+          <w:rFonts w:ascii="Courier New" w:hAnsi="Courier New" w:cs="Courier New"/>
+          <w:color w:val="FFFFFF"/>
+          <w:sz w:val="20"/>
+          <w:szCs w:val="20"/>
+          <w:shd w:val="clear" w:color="auto" w:fill="222222"/>
+        </w:rPr>
+        <w:t>.collect() : print i</w:t>
+      </w:r>
+    </w:p>
+    <w:p>
+      <w:pPr>
+        <w:widowControl w:val="0"/>
+        <w:autoSpaceDE w:val="0"/>
+        <w:autoSpaceDN w:val="0"/>
+        <w:adjustRightInd w:val="0"/>
+        <w:ind w:left="360"/>
+        <w:rPr>
+          <w:rFonts w:ascii="Calibri" w:hAnsi="Calibri" w:cs="Calibri"/>
+        </w:rPr>
+      </w:pPr>
+      <w:r>
+        <w:rPr>
+          <w:rFonts w:ascii="Courier New" w:hAnsi="Courier New" w:cs="Courier New"/>
+          <w:color w:val="FFFFFF"/>
+          <w:sz w:val="20"/>
+          <w:szCs w:val="20"/>
+          <w:shd w:val="clear" w:color="auto" w:fill="222222"/>
+        </w:rPr>
+        <w:t>wordLower</w:t>
+      </w:r>
+      <w:r>
+        <w:rPr>
+          <w:rFonts w:ascii="Courier New" w:hAnsi="Courier New" w:cs="Courier New"/>
+          <w:color w:val="FFFFFF"/>
+          <w:sz w:val="20"/>
+          <w:szCs w:val="20"/>
+          <w:shd w:val="clear" w:color="auto" w:fill="222222"/>
+        </w:rPr>
+        <w:t>.countByKey().saveAsTextFile("gs://cksproject/output1.txt")</w:t>
+      </w:r>
+    </w:p>
+    <w:p>
+      <w:pPr>
+        <w:widowControl w:val="0"/>
+        <w:numPr>
+          <w:ilvl w:val="0"/>
+          <w:numId w:val="1"/>
+        </w:numPr>
+        <w:autoSpaceDE w:val="0"/>
+        <w:autoSpaceDN w:val="0"/>
+        <w:adjustRightInd w:val="0"/>
+        <w:rPr>
+          <w:rFonts w:ascii="Calibri" w:hAnsi="Calibri" w:cs="Calibri"/>
+        </w:rPr>
+      </w:pPr>
+      <w:r>
+        <w:rPr>
+          <w:rFonts w:ascii="Calibri" w:hAnsi="Calibri" w:cs="Calibri"/>
         </w:rPr>
         <w:t xml:space="preserve">Differentiate between functionality of map and flatmap. </w:t>
       </w:r>
@@ -407,34 +628,29 @@
         <w:adjustRightInd w:val="0"/>
         <w:rPr>
           <w:rFonts w:ascii="Calibri" w:hAnsi="Calibri" w:cs="Calibri"/>
-          <w:lang/>
-        </w:rPr>
-      </w:pPr>
-      <w:r>
-        <w:rPr>
-          <w:rFonts w:ascii="Calibri" w:hAnsi="Calibri" w:cs="Calibri"/>
-          <w:lang/>
+        </w:rPr>
+      </w:pPr>
+      <w:r>
+        <w:rPr>
+          <w:rFonts w:ascii="Calibri" w:hAnsi="Calibri" w:cs="Calibri"/>
         </w:rPr>
         <w:t xml:space="preserve">Map function does one to one operation on each element in a rdd , the input number of element and output element </w:t>
       </w:r>
       <w:r>
         <w:rPr>
           <w:rFonts w:ascii="Calibri" w:hAnsi="Calibri" w:cs="Calibri"/>
-          <w:lang/>
         </w:rPr>
         <w:t>in RDD</w:t>
       </w:r>
       <w:r>
         <w:rPr>
           <w:rFonts w:ascii="Calibri" w:hAnsi="Calibri" w:cs="Calibri"/>
-          <w:lang/>
         </w:rPr>
         <w:t xml:space="preserve">are same . </w:t>
       </w:r>
       <w:r>
         <w:rPr>
           <w:rFonts w:ascii="Calibri" w:hAnsi="Calibri" w:cs="Calibri"/>
-          <w:lang/>
         </w:rPr>
         <w:t xml:space="preserve">it will be an array of n number of array . </w:t>
       </w:r>
@@ -447,48 +663,41 @@
         <w:adjustRightInd w:val="0"/>
         <w:rPr>
           <w:rFonts w:ascii="Calibri" w:hAnsi="Calibri" w:cs="Calibri"/>
-          <w:lang/>
-        </w:rPr>
-      </w:pPr>
-      <w:r>
-        <w:rPr>
-          <w:rFonts w:ascii="Calibri" w:hAnsi="Calibri" w:cs="Calibri"/>
-          <w:lang/>
+        </w:rPr>
+      </w:pPr>
+      <w:r>
+        <w:rPr>
+          <w:rFonts w:ascii="Calibri" w:hAnsi="Calibri" w:cs="Calibri"/>
         </w:rPr>
         <w:t xml:space="preserve">FlatMap flatten </w:t>
       </w:r>
       <w:r>
         <w:rPr>
           <w:rFonts w:ascii="Calibri" w:hAnsi="Calibri" w:cs="Calibri"/>
-          <w:lang/>
         </w:rPr>
         <w:t xml:space="preserve">the output , </w:t>
       </w:r>
       <w:r>
         <w:rPr>
           <w:rFonts w:ascii="Calibri" w:hAnsi="Calibri" w:cs="Calibri"/>
-          <w:lang/>
         </w:rPr>
         <w:t xml:space="preserve">when we apply it on a rdd of size N, it will </w:t>
       </w:r>
       <w:r>
         <w:rPr>
           <w:rFonts w:ascii="Calibri" w:hAnsi="Calibri" w:cs="Calibri"/>
-          <w:lang/>
         </w:rPr>
         <w:t>output</w:t>
       </w:r>
       <w:r>
         <w:rPr>
           <w:rFonts w:ascii="Calibri" w:hAnsi="Calibri" w:cs="Calibri"/>
-          <w:lang/>
         </w:rPr>
         <w:t xml:space="preserve"> a rdd of size 1. It will be array of </w:t>
       </w:r>
       <w:r>
         <w:rPr>
           <w:rFonts w:ascii="Calibri" w:hAnsi="Calibri" w:cs="Calibri"/>
-          <w:lang/>
         </w:rPr>
         <w:t xml:space="preserve">only one array . </w:t>
       </w:r>
@@ -501,13 +710,11 @@
         <w:adjustRightInd w:val="0"/>
         <w:rPr>
           <w:rFonts w:ascii="Calibri" w:hAnsi="Calibri" w:cs="Calibri"/>
-          <w:lang/>
-        </w:rPr>
-      </w:pPr>
-      <w:r>
-        <w:rPr>
-          <w:rFonts w:ascii="Calibri" w:hAnsi="Calibri" w:cs="Calibri"/>
-          <w:lang/>
+        </w:rPr>
+      </w:pPr>
+      <w:r>
+        <w:rPr>
+          <w:rFonts w:ascii="Calibri" w:hAnsi="Calibri" w:cs="Calibri"/>
         </w:rPr>
         <w:t>6. Display data in each partition individually and load them into separate files.</w:t>
       </w:r>
@@ -520,18 +727,29 @@
         <w:adjustRightInd w:val="0"/>
         <w:rPr>
           <w:rFonts w:ascii="Calibri" w:hAnsi="Calibri" w:cs="Calibri"/>
-          <w:lang/>
-        </w:rPr>
-      </w:pPr>
-      <w:r>
-        <w:rPr>
-          <w:rFonts w:ascii="Courier New" w:hAnsi="Courier New" w:cs="Courier New"/>
-          <w:color w:val="FFFFFF"/>
-          <w:sz w:val="20"/>
-          <w:szCs w:val="20"/>
-          <w:shd w:val="clear" w:color="auto" w:fill="222222"/>
-        </w:rPr>
-        <w:t>rd1.glom().collect()</w:t>
+        </w:rPr>
+      </w:pPr>
+      <w:r>
+        <w:rPr>
+          <w:rFonts w:ascii="Courier New" w:hAnsi="Courier New" w:cs="Courier New"/>
+          <w:color w:val="FFFFFF"/>
+          <w:sz w:val="20"/>
+          <w:szCs w:val="20"/>
+          <w:shd w:val="clear" w:color="auto" w:fill="222222"/>
+        </w:rPr>
+        <w:t>readTxtFile</w:t>
+      </w:r>
+      <w:bookmarkStart w:id="0" w:name="_GoBack"/>
+      <w:bookmarkEnd w:id="0"/>
+      <w:r>
+        <w:rPr>
+          <w:rFonts w:ascii="Courier New" w:hAnsi="Courier New" w:cs="Courier New"/>
+          <w:color w:val="FFFFFF"/>
+          <w:sz w:val="20"/>
+          <w:szCs w:val="20"/>
+          <w:shd w:val="clear" w:color="auto" w:fill="222222"/>
+        </w:rPr>
+        <w:t>.glom().collect()</w:t>
       </w:r>
     </w:p>
     <w:sectPr>
@@ -852,6 +1070,17 @@
     <w:semiHidden/>
     <w:unhideWhenUsed/>
   </w:style>
+  <w:style w:type="paragraph" w:styleId="ListParagraph">
+    <w:name w:val="List Paragraph"/>
+    <w:basedOn w:val="Normal"/>
+    <w:uiPriority w:val="34"/>
+    <w:qFormat/>
+    <w:rsid w:val="00BA7D15"/>
+    <w:pPr>
+      <w:ind w:left="720"/>
+      <w:contextualSpacing/>
+    </w:pPr>
+  </w:style>
 </w:styles>
 </file>
 
@@ -1041,6 +1270,17 @@
     <w:uiPriority w:val="99"/>
     <w:semiHidden/>
     <w:unhideWhenUsed/>
+  </w:style>
+  <w:style w:type="paragraph" w:styleId="ListParagraph">
+    <w:name w:val="List Paragraph"/>
+    <w:basedOn w:val="Normal"/>
+    <w:uiPriority w:val="34"/>
+    <w:qFormat/>
+    <w:rsid w:val="00BA7D15"/>
+    <w:pPr>
+      <w:ind w:left="720"/>
+      <w:contextualSpacing/>
+    </w:pPr>
   </w:style>
 </w:styles>
 </file>

</xml_diff>